<commit_message>
Finished wk 1 activity
</commit_message>
<xml_diff>
--- a/Week1/Finning_Marcus_Introduction to jQuery.docx
+++ b/Week1/Finning_Marcus_Introduction to jQuery.docx
@@ -2,14 +2,50 @@
 <file path=word/document.xml><?xml version="1.0" encoding="utf-8"?>
 <w:document xmlns:wpc="http://schemas.microsoft.com/office/word/2010/wordprocessingCanvas" xmlns:mo="http://schemas.microsoft.com/office/mac/office/2008/main" xmlns:mc="http://schemas.openxmlformats.org/markup-compatibility/2006" xmlns:mv="urn:schemas-microsoft-com:mac:vml" xmlns:o="urn:schemas-microsoft-com:office:office" xmlns:r="http://schemas.openxmlformats.org/officeDocument/2006/relationships" xmlns:m="http://schemas.openxmlformats.org/officeDocument/2006/math" xmlns:v="urn:schemas-microsoft-com:vml" xmlns:wp14="http://schemas.microsoft.com/office/word/2010/wordprocessingDrawing" xmlns:wp="http://schemas.openxmlformats.org/drawingml/2006/wordprocessingDrawing" xmlns:w10="urn:schemas-microsoft-com:office:word" xmlns:w="http://schemas.openxmlformats.org/wordprocessingml/2006/main" xmlns:w14="http://schemas.microsoft.com/office/word/2010/wordml" xmlns:wpg="http://schemas.microsoft.com/office/word/2010/wordprocessingGroup" xmlns:wpi="http://schemas.microsoft.com/office/word/2010/wordprocessingInk" xmlns:wne="http://schemas.microsoft.com/office/word/2006/wordml" xmlns:wps="http://schemas.microsoft.com/office/word/2010/wordprocessingShape" mc:Ignorable="w14 wp14">
   <w:body>
-    <w:p/>
+    <w:p>
+      <w:r>
+        <w:t xml:space="preserve">Week 1 Activity I learned about jQuery how it works and the purpose of using jQuery and how it works with all browsers and the different elements that are used. I also learned that jQuery is a lot better way to work with in the </w:t>
+      </w:r>
+      <w:r>
+        <w:t xml:space="preserve">DOM rather then with JavaScript in the DOM.I also learned that JQuery is a library of java scrip files that need to be loaded to a </w:t>
+      </w:r>
+      <w:r>
+        <w:t>website in</w:t>
+      </w:r>
+      <w:r>
+        <w:t xml:space="preserve"> order for it to work properly.</w:t>
+      </w:r>
+    </w:p>
+    <w:p>
+      <w:r>
+        <w:t xml:space="preserve">With Jqurey there selectors and filters to retrieve content from the page that use to be done with DOM. Selectors and filters are also known as the query </w:t>
+      </w:r>
+      <w:r>
+        <w:t>option. Selector returns a series of object that are in the selectors criteria. Filters allow you to do a more refined the result of a selectors array.</w:t>
+      </w:r>
+      <w:r>
+        <w:t xml:space="preserve"> </w:t>
+      </w:r>
+      <w:r>
+        <w:t xml:space="preserve"> I also found out that jQuery are </w:t>
+      </w:r>
+      <w:r>
+        <w:t>not array</w:t>
+      </w:r>
+      <w:r>
+        <w:t xml:space="preserve"> selectors </w:t>
+      </w:r>
+      <w:r>
+        <w:t>for Dom</w:t>
+      </w:r>
+      <w:r>
+        <w:t xml:space="preserve"> but are object orated.</w:t>
+      </w:r>
+      <w:bookmarkStart w:id="0" w:name="_GoBack"/>
+      <w:bookmarkEnd w:id="0"/>
+    </w:p>
     <w:sectPr>
-      <w:headerReference w:type="even" r:id="rId7"/>
-      <w:headerReference w:type="default" r:id="rId8"/>
-      <w:footerReference w:type="even" r:id="rId9"/>
-      <w:footerReference w:type="default" r:id="rId10"/>
-      <w:headerReference w:type="first" r:id="rId11"/>
-      <w:footerReference w:type="first" r:id="rId12"/>
+      <w:headerReference w:type="default" r:id="rId7"/>
       <w:pgSz w:w="12240" w:h="15840"/>
       <w:pgMar w:top="1440" w:right="1800" w:bottom="1440" w:left="1800" w:header="720" w:footer="720" w:gutter="0"/>
       <w:cols w:space="720"/>
@@ -38,36 +74,6 @@
 </w:endnotes>
 </file>
 
-<file path=word/footer1.xml><?xml version="1.0" encoding="utf-8"?>
-<w:ftr xmlns:wpc="http://schemas.microsoft.com/office/word/2010/wordprocessingCanvas" xmlns:mo="http://schemas.microsoft.com/office/mac/office/2008/main" xmlns:mc="http://schemas.openxmlformats.org/markup-compatibility/2006" xmlns:mv="urn:schemas-microsoft-com:mac:vml" xmlns:o="urn:schemas-microsoft-com:office:office" xmlns:r="http://schemas.openxmlformats.org/officeDocument/2006/relationships" xmlns:m="http://schemas.openxmlformats.org/officeDocument/2006/math" xmlns:v="urn:schemas-microsoft-com:vml" xmlns:wp14="http://schemas.microsoft.com/office/word/2010/wordprocessingDrawing" xmlns:wp="http://schemas.openxmlformats.org/drawingml/2006/wordprocessingDrawing" xmlns:w10="urn:schemas-microsoft-com:office:word" xmlns:w="http://schemas.openxmlformats.org/wordprocessingml/2006/main" xmlns:w14="http://schemas.microsoft.com/office/word/2010/wordml" xmlns:wpg="http://schemas.microsoft.com/office/word/2010/wordprocessingGroup" xmlns:wpi="http://schemas.microsoft.com/office/word/2010/wordprocessingInk" xmlns:wne="http://schemas.microsoft.com/office/word/2006/wordml" xmlns:wps="http://schemas.microsoft.com/office/word/2010/wordprocessingShape" mc:Ignorable="w14 wp14">
-  <w:p>
-    <w:pPr>
-      <w:pStyle w:val="Footer"/>
-    </w:pPr>
-  </w:p>
-</w:ftr>
-</file>
-
-<file path=word/footer2.xml><?xml version="1.0" encoding="utf-8"?>
-<w:ftr xmlns:wpc="http://schemas.microsoft.com/office/word/2010/wordprocessingCanvas" xmlns:mo="http://schemas.microsoft.com/office/mac/office/2008/main" xmlns:mc="http://schemas.openxmlformats.org/markup-compatibility/2006" xmlns:mv="urn:schemas-microsoft-com:mac:vml" xmlns:o="urn:schemas-microsoft-com:office:office" xmlns:r="http://schemas.openxmlformats.org/officeDocument/2006/relationships" xmlns:m="http://schemas.openxmlformats.org/officeDocument/2006/math" xmlns:v="urn:schemas-microsoft-com:vml" xmlns:wp14="http://schemas.microsoft.com/office/word/2010/wordprocessingDrawing" xmlns:wp="http://schemas.openxmlformats.org/drawingml/2006/wordprocessingDrawing" xmlns:w10="urn:schemas-microsoft-com:office:word" xmlns:w="http://schemas.openxmlformats.org/wordprocessingml/2006/main" xmlns:w14="http://schemas.microsoft.com/office/word/2010/wordml" xmlns:wpg="http://schemas.microsoft.com/office/word/2010/wordprocessingGroup" xmlns:wpi="http://schemas.microsoft.com/office/word/2010/wordprocessingInk" xmlns:wne="http://schemas.microsoft.com/office/word/2006/wordml" xmlns:wps="http://schemas.microsoft.com/office/word/2010/wordprocessingShape" mc:Ignorable="w14 wp14">
-  <w:p>
-    <w:pPr>
-      <w:pStyle w:val="Footer"/>
-    </w:pPr>
-  </w:p>
-</w:ftr>
-</file>
-
-<file path=word/footer3.xml><?xml version="1.0" encoding="utf-8"?>
-<w:ftr xmlns:wpc="http://schemas.microsoft.com/office/word/2010/wordprocessingCanvas" xmlns:mo="http://schemas.microsoft.com/office/mac/office/2008/main" xmlns:mc="http://schemas.openxmlformats.org/markup-compatibility/2006" xmlns:mv="urn:schemas-microsoft-com:mac:vml" xmlns:o="urn:schemas-microsoft-com:office:office" xmlns:r="http://schemas.openxmlformats.org/officeDocument/2006/relationships" xmlns:m="http://schemas.openxmlformats.org/officeDocument/2006/math" xmlns:v="urn:schemas-microsoft-com:vml" xmlns:wp14="http://schemas.microsoft.com/office/word/2010/wordprocessingDrawing" xmlns:wp="http://schemas.openxmlformats.org/drawingml/2006/wordprocessingDrawing" xmlns:w10="urn:schemas-microsoft-com:office:word" xmlns:w="http://schemas.openxmlformats.org/wordprocessingml/2006/main" xmlns:w14="http://schemas.microsoft.com/office/word/2010/wordml" xmlns:wpg="http://schemas.microsoft.com/office/word/2010/wordprocessingGroup" xmlns:wpi="http://schemas.microsoft.com/office/word/2010/wordprocessingInk" xmlns:wne="http://schemas.microsoft.com/office/word/2006/wordml" xmlns:wps="http://schemas.microsoft.com/office/word/2010/wordprocessingShape" mc:Ignorable="w14 wp14">
-  <w:p>
-    <w:pPr>
-      <w:pStyle w:val="Footer"/>
-    </w:pPr>
-  </w:p>
-</w:ftr>
-</file>
-
 <file path=word/footnotes.xml><?xml version="1.0" encoding="utf-8"?>
 <w:footnotes xmlns:wpc="http://schemas.microsoft.com/office/word/2010/wordprocessingCanvas" xmlns:mo="http://schemas.microsoft.com/office/mac/office/2008/main" xmlns:mc="http://schemas.openxmlformats.org/markup-compatibility/2006" xmlns:mv="urn:schemas-microsoft-com:mac:vml" xmlns:o="urn:schemas-microsoft-com:office:office" xmlns:r="http://schemas.openxmlformats.org/officeDocument/2006/relationships" xmlns:m="http://schemas.openxmlformats.org/officeDocument/2006/math" xmlns:v="urn:schemas-microsoft-com:vml" xmlns:wp14="http://schemas.microsoft.com/office/word/2010/wordprocessingDrawing" xmlns:wp="http://schemas.openxmlformats.org/drawingml/2006/wordprocessingDrawing" xmlns:w10="urn:schemas-microsoft-com:office:word" xmlns:w="http://schemas.openxmlformats.org/wordprocessingml/2006/main" xmlns:w14="http://schemas.microsoft.com/office/word/2010/wordml" xmlns:wpg="http://schemas.microsoft.com/office/word/2010/wordprocessingGroup" xmlns:wpi="http://schemas.microsoft.com/office/word/2010/wordprocessingInk" xmlns:wne="http://schemas.microsoft.com/office/word/2006/wordml" xmlns:wps="http://schemas.microsoft.com/office/word/2010/wordprocessingShape" mc:Ignorable="w14 wp14">
   <w:footnote w:type="separator" w:id="-1">
@@ -88,16 +94,6 @@
 </file>
 
 <file path=word/header1.xml><?xml version="1.0" encoding="utf-8"?>
-<w:hdr xmlns:wpc="http://schemas.microsoft.com/office/word/2010/wordprocessingCanvas" xmlns:mo="http://schemas.microsoft.com/office/mac/office/2008/main" xmlns:mc="http://schemas.openxmlformats.org/markup-compatibility/2006" xmlns:mv="urn:schemas-microsoft-com:mac:vml" xmlns:o="urn:schemas-microsoft-com:office:office" xmlns:r="http://schemas.openxmlformats.org/officeDocument/2006/relationships" xmlns:m="http://schemas.openxmlformats.org/officeDocument/2006/math" xmlns:v="urn:schemas-microsoft-com:vml" xmlns:wp14="http://schemas.microsoft.com/office/word/2010/wordprocessingDrawing" xmlns:wp="http://schemas.openxmlformats.org/drawingml/2006/wordprocessingDrawing" xmlns:w10="urn:schemas-microsoft-com:office:word" xmlns:w="http://schemas.openxmlformats.org/wordprocessingml/2006/main" xmlns:w14="http://schemas.microsoft.com/office/word/2010/wordml" xmlns:wpg="http://schemas.microsoft.com/office/word/2010/wordprocessingGroup" xmlns:wpi="http://schemas.microsoft.com/office/word/2010/wordprocessingInk" xmlns:wne="http://schemas.microsoft.com/office/word/2006/wordml" xmlns:wps="http://schemas.microsoft.com/office/word/2010/wordprocessingShape" mc:Ignorable="w14 wp14">
-  <w:p>
-    <w:pPr>
-      <w:pStyle w:val="Header"/>
-    </w:pPr>
-  </w:p>
-</w:hdr>
-</file>
-
-<file path=word/header2.xml><?xml version="1.0" encoding="utf-8"?>
 <w:hdr xmlns:wpc="http://schemas.microsoft.com/office/word/2010/wordprocessingCanvas" xmlns:mo="http://schemas.microsoft.com/office/mac/office/2008/main" xmlns:mc="http://schemas.openxmlformats.org/markup-compatibility/2006" xmlns:mv="urn:schemas-microsoft-com:mac:vml" xmlns:o="urn:schemas-microsoft-com:office:office" xmlns:r="http://schemas.openxmlformats.org/officeDocument/2006/relationships" xmlns:m="http://schemas.openxmlformats.org/officeDocument/2006/math" xmlns:v="urn:schemas-microsoft-com:vml" xmlns:wp14="http://schemas.microsoft.com/office/word/2010/wordprocessingDrawing" xmlns:wp="http://schemas.openxmlformats.org/drawingml/2006/wordprocessingDrawing" xmlns:w10="urn:schemas-microsoft-com:office:word" xmlns:w="http://schemas.openxmlformats.org/wordprocessingml/2006/main" xmlns:w14="http://schemas.microsoft.com/office/word/2010/wordml" xmlns:wpg="http://schemas.microsoft.com/office/word/2010/wordprocessingGroup" xmlns:wpi="http://schemas.microsoft.com/office/word/2010/wordprocessingInk" xmlns:wne="http://schemas.microsoft.com/office/word/2006/wordml" xmlns:wps="http://schemas.microsoft.com/office/word/2010/wordprocessingShape" mc:Ignorable="w14 wp14">
   <w:p>
     <w:pPr>
@@ -111,49 +107,8 @@
         <w:sz w:val="28"/>
         <w:szCs w:val="28"/>
       </w:rPr>
-      <w:t>I</w:t>
+      <w:t>Introduction to jQuery</w:t>
     </w:r>
-    <w:r>
-      <w:rPr>
-        <w:rFonts w:ascii="Times" w:hAnsi="Times" w:cs="Times"/>
-        <w:color w:val="262626"/>
-        <w:sz w:val="28"/>
-        <w:szCs w:val="28"/>
-      </w:rPr>
-      <w:t xml:space="preserve">ntroduction to </w:t>
-    </w:r>
-    <w:proofErr w:type="spellStart"/>
-    <w:r>
-      <w:rPr>
-        <w:rFonts w:ascii="Times" w:hAnsi="Times" w:cs="Times"/>
-        <w:color w:val="262626"/>
-        <w:sz w:val="28"/>
-        <w:szCs w:val="28"/>
-      </w:rPr>
-      <w:t>jQ</w:t>
-    </w:r>
-    <w:bookmarkStart w:id="0" w:name="_GoBack"/>
-    <w:bookmarkEnd w:id="0"/>
-    <w:r>
-      <w:rPr>
-        <w:rFonts w:ascii="Times" w:hAnsi="Times" w:cs="Times"/>
-        <w:color w:val="262626"/>
-        <w:sz w:val="28"/>
-        <w:szCs w:val="28"/>
-      </w:rPr>
-      <w:t>uery</w:t>
-    </w:r>
-    <w:proofErr w:type="spellEnd"/>
-  </w:p>
-</w:hdr>
-</file>
-
-<file path=word/header3.xml><?xml version="1.0" encoding="utf-8"?>
-<w:hdr xmlns:wpc="http://schemas.microsoft.com/office/word/2010/wordprocessingCanvas" xmlns:mo="http://schemas.microsoft.com/office/mac/office/2008/main" xmlns:mc="http://schemas.openxmlformats.org/markup-compatibility/2006" xmlns:mv="urn:schemas-microsoft-com:mac:vml" xmlns:o="urn:schemas-microsoft-com:office:office" xmlns:r="http://schemas.openxmlformats.org/officeDocument/2006/relationships" xmlns:m="http://schemas.openxmlformats.org/officeDocument/2006/math" xmlns:v="urn:schemas-microsoft-com:vml" xmlns:wp14="http://schemas.microsoft.com/office/word/2010/wordprocessingDrawing" xmlns:wp="http://schemas.openxmlformats.org/drawingml/2006/wordprocessingDrawing" xmlns:w10="urn:schemas-microsoft-com:office:word" xmlns:w="http://schemas.openxmlformats.org/wordprocessingml/2006/main" xmlns:w14="http://schemas.microsoft.com/office/word/2010/wordml" xmlns:wpg="http://schemas.microsoft.com/office/word/2010/wordprocessingGroup" xmlns:wpi="http://schemas.microsoft.com/office/word/2010/wordprocessingInk" xmlns:wne="http://schemas.microsoft.com/office/word/2006/wordml" xmlns:wps="http://schemas.microsoft.com/office/word/2010/wordprocessingShape" mc:Ignorable="w14 wp14">
-  <w:p>
-    <w:pPr>
-      <w:pStyle w:val="Header"/>
-    </w:pPr>
   </w:p>
 </w:hdr>
 </file>

</xml_diff>